<commit_message>
Szek&Komm Diagrammok és Word 5.-be, Finalizált Osztály- és Általános szekvencia Diagrammok 6.-ba
</commit_message>
<xml_diff>
--- a/5_szkeleton_terv/templ_05_BJ.docx
+++ b/5_szkeleton_terv/templ_05_BJ.docx
@@ -340,11 +340,11 @@
               <w:t>A</w:t>
             </w:r>
             <w:r>
-              <w:t xml:space="preserve"> t</w:t>
-            </w:r>
-            <w:proofErr w:type="spellStart"/>
-            <w:r>
-              <w:t>ektonon</w:t>
+              <w:t xml:space="preserve"> </w:t>
+            </w:r>
+            <w:proofErr w:type="spellStart"/>
+            <w:r>
+              <w:t>tektonon</w:t>
             </w:r>
             <w:proofErr w:type="spellEnd"/>
             <w:r>
@@ -1361,11 +1361,11 @@
             <w:proofErr w:type="spellEnd"/>
             <w:proofErr w:type="gramEnd"/>
             <w:r>
-              <w:t xml:space="preserve"> hogy mozgása sikeres, ezáltal ál</w:t>
-            </w:r>
-            <w:proofErr w:type="spellStart"/>
-            <w:r>
-              <w:t>litsa</w:t>
+              <w:t xml:space="preserve"> hogy mozgása sikeres, ezáltal </w:t>
+            </w:r>
+            <w:proofErr w:type="spellStart"/>
+            <w:r>
+              <w:t>állitsa</w:t>
             </w:r>
             <w:proofErr w:type="spellEnd"/>
             <w:r>
@@ -1424,12 +1424,28 @@
               <w:t xml:space="preserve"> =</w:t>
             </w:r>
             <w:proofErr w:type="spellStart"/>
+            <w:proofErr w:type="gramStart"/>
             <w:r>
               <w:t>move</w:t>
             </w:r>
             <w:proofErr w:type="spellEnd"/>
             <w:r>
-              <w:t xml:space="preserve">(B) =&gt; I: </w:t>
+              <w:t>(</w:t>
+            </w:r>
+            <w:proofErr w:type="gramEnd"/>
+            <w:r>
+              <w:t>B</w:t>
+            </w:r>
+            <w:r>
+              <w:t xml:space="preserve">: </w:t>
+            </w:r>
+            <w:proofErr w:type="spellStart"/>
+            <w:r>
+              <w:t>FertileTecton</w:t>
+            </w:r>
+            <w:proofErr w:type="spellEnd"/>
+            <w:r>
+              <w:t xml:space="preserve">) =&gt; I: </w:t>
             </w:r>
             <w:proofErr w:type="spellStart"/>
             <w:r>
@@ -1482,7 +1498,25 @@
               <w:rPr>
                 <w:lang w:val="en-US"/>
               </w:rPr>
-              <w:t xml:space="preserve">I, A) =&gt; B: </w:t>
+              <w:t>I</w:t>
+            </w:r>
+            <w:r>
+              <w:rPr>
+                <w:lang w:val="en-US"/>
+              </w:rPr>
+              <w:t>: Insect</w:t>
+            </w:r>
+            <w:r>
+              <w:rPr>
+                <w:lang w:val="en-US"/>
+              </w:rPr>
+              <w:t>, A</w:t>
+            </w:r>
+            <w:r>
+              <w:rPr>
+                <w:lang w:val="en-US"/>
+              </w:rPr>
+              <w:t xml:space="preserve">: </w:t>
             </w:r>
             <w:proofErr w:type="spellStart"/>
             <w:r>
@@ -1492,6 +1526,20 @@
               <w:t>FertileTecton</w:t>
             </w:r>
             <w:proofErr w:type="spellEnd"/>
+            <w:r>
+              <w:rPr>
+                <w:lang w:val="en-US"/>
+              </w:rPr>
+              <w:t xml:space="preserve">) =&gt; B: </w:t>
+            </w:r>
+            <w:proofErr w:type="spellStart"/>
+            <w:r>
+              <w:rPr>
+                <w:lang w:val="en-US"/>
+              </w:rPr>
+              <w:t>FertileTecton</w:t>
+            </w:r>
+            <w:proofErr w:type="spellEnd"/>
           </w:p>
           <w:p>
             <w:pPr>
@@ -1524,7 +1572,27 @@
               <w:rPr>
                 <w:lang w:val="en-US"/>
               </w:rPr>
-              <w:t xml:space="preserve"> =distance(B) =&gt; A: </w:t>
+              <w:t xml:space="preserve"> =</w:t>
+            </w:r>
+            <w:proofErr w:type="gramStart"/>
+            <w:r>
+              <w:rPr>
+                <w:lang w:val="en-US"/>
+              </w:rPr>
+              <w:t>distance(</w:t>
+            </w:r>
+            <w:proofErr w:type="gramEnd"/>
+            <w:r>
+              <w:rPr>
+                <w:lang w:val="en-US"/>
+              </w:rPr>
+              <w:t>B</w:t>
+            </w:r>
+            <w:r>
+              <w:rPr>
+                <w:lang w:val="en-US"/>
+              </w:rPr>
+              <w:t xml:space="preserve">: </w:t>
             </w:r>
             <w:proofErr w:type="spellStart"/>
             <w:r>
@@ -1538,6 +1606,20 @@
               <w:rPr>
                 <w:lang w:val="en-US"/>
               </w:rPr>
+              <w:t xml:space="preserve">) =&gt; A: </w:t>
+            </w:r>
+            <w:proofErr w:type="spellStart"/>
+            <w:r>
+              <w:rPr>
+                <w:lang w:val="en-US"/>
+              </w:rPr>
+              <w:t>FertileTecton</w:t>
+            </w:r>
+            <w:proofErr w:type="spellEnd"/>
+            <w:r>
+              <w:rPr>
+                <w:lang w:val="en-US"/>
+              </w:rPr>
               <w:t xml:space="preserve"> &lt;= </w:t>
             </w:r>
             <w:proofErr w:type="spellStart"/>
@@ -1552,7 +1634,34 @@
               <w:rPr>
                 <w:lang w:val="en-US"/>
               </w:rPr>
-              <w:t>: int =</w:t>
+              <w:t>: int =B:</w:t>
+            </w:r>
+            <w:r>
+              <w:rPr>
+                <w:lang w:val="en-US"/>
+              </w:rPr>
+              <w:t xml:space="preserve"> </w:t>
+            </w:r>
+            <w:proofErr w:type="spellStart"/>
+            <w:r>
+              <w:rPr>
+                <w:lang w:val="en-US"/>
+              </w:rPr>
+              <w:t>FertileTecton</w:t>
+            </w:r>
+            <w:proofErr w:type="spellEnd"/>
+          </w:p>
+          <w:p>
+            <w:pPr>
+              <w:rPr>
+                <w:lang w:val="en-US"/>
+              </w:rPr>
+            </w:pPr>
+            <w:r>
+              <w:rPr>
+                <w:lang w:val="en-US"/>
+              </w:rPr>
+              <w:t xml:space="preserve"> =</w:t>
             </w:r>
             <w:proofErr w:type="spellStart"/>
             <w:proofErr w:type="gramStart"/>
@@ -1560,10 +1669,48 @@
               <w:rPr>
                 <w:lang w:val="en-US"/>
               </w:rPr>
-              <w:t>B:FertileTecton</w:t>
-            </w:r>
-            <w:proofErr w:type="spellEnd"/>
+              <w:t>removeOccupant</w:t>
+            </w:r>
+            <w:proofErr w:type="spellEnd"/>
+            <w:r>
+              <w:rPr>
+                <w:lang w:val="en-US"/>
+              </w:rPr>
+              <w:t>(</w:t>
+            </w:r>
             <w:proofErr w:type="gramEnd"/>
+            <w:r>
+              <w:rPr>
+                <w:lang w:val="en-US"/>
+              </w:rPr>
+              <w:t>I</w:t>
+            </w:r>
+            <w:r>
+              <w:rPr>
+                <w:lang w:val="en-US"/>
+              </w:rPr>
+              <w:t>: Insect</w:t>
+            </w:r>
+            <w:r>
+              <w:rPr>
+                <w:lang w:val="en-US"/>
+              </w:rPr>
+              <w:t>) =&gt; A:</w:t>
+            </w:r>
+            <w:r>
+              <w:rPr>
+                <w:lang w:val="en-US"/>
+              </w:rPr>
+              <w:t xml:space="preserve"> </w:t>
+            </w:r>
+            <w:proofErr w:type="spellStart"/>
+            <w:r>
+              <w:rPr>
+                <w:lang w:val="en-US"/>
+              </w:rPr>
+              <w:t>FertileTecton</w:t>
+            </w:r>
+            <w:proofErr w:type="spellEnd"/>
           </w:p>
           <w:p>
             <w:pPr>
@@ -1578,53 +1725,46 @@
               <w:t xml:space="preserve"> =</w:t>
             </w:r>
             <w:proofErr w:type="spellStart"/>
-            <w:r>
-              <w:rPr>
-                <w:lang w:val="en-US"/>
-              </w:rPr>
-              <w:t>removeOccupant</w:t>
-            </w:r>
-            <w:proofErr w:type="spellEnd"/>
-            <w:r>
-              <w:rPr>
-                <w:lang w:val="en-US"/>
-              </w:rPr>
-              <w:t xml:space="preserve">(I) =&gt; </w:t>
-            </w:r>
             <w:proofErr w:type="gramStart"/>
             <w:r>
               <w:rPr>
                 <w:lang w:val="en-US"/>
               </w:rPr>
-              <w:t>A:FertileTecton</w:t>
+              <w:t>setLocation</w:t>
+            </w:r>
+            <w:proofErr w:type="spellEnd"/>
+            <w:r>
+              <w:rPr>
+                <w:lang w:val="en-US"/>
+              </w:rPr>
+              <w:t>(</w:t>
             </w:r>
             <w:proofErr w:type="gramEnd"/>
-          </w:p>
-          <w:p>
-            <w:pPr>
-              <w:rPr>
-                <w:lang w:val="en-US"/>
-              </w:rPr>
-            </w:pPr>
-            <w:r>
-              <w:rPr>
-                <w:lang w:val="en-US"/>
-              </w:rPr>
-              <w:t xml:space="preserve"> =</w:t>
-            </w:r>
-            <w:proofErr w:type="spellStart"/>
-            <w:r>
-              <w:rPr>
-                <w:lang w:val="en-US"/>
-              </w:rPr>
-              <w:t>setLocation</w:t>
-            </w:r>
-            <w:proofErr w:type="spellEnd"/>
-            <w:r>
-              <w:rPr>
-                <w:lang w:val="en-US"/>
-              </w:rPr>
-              <w:t>(B) =&gt; I: Insect</w:t>
+            <w:r>
+              <w:rPr>
+                <w:lang w:val="en-US"/>
+              </w:rPr>
+              <w:t>B</w:t>
+            </w:r>
+            <w:r>
+              <w:rPr>
+                <w:lang w:val="en-US"/>
+              </w:rPr>
+              <w:t xml:space="preserve">: </w:t>
+            </w:r>
+            <w:proofErr w:type="spellStart"/>
+            <w:r>
+              <w:rPr>
+                <w:lang w:val="en-US"/>
+              </w:rPr>
+              <w:t>FertileTecton</w:t>
+            </w:r>
+            <w:proofErr w:type="spellEnd"/>
+            <w:r>
+              <w:rPr>
+                <w:lang w:val="en-US"/>
+              </w:rPr>
+              <w:t>) =&gt; I: Insect</w:t>
             </w:r>
           </w:p>
         </w:tc>
@@ -1692,16 +1832,7 @@
           </w:tcPr>
           <w:p>
             <w:r>
-              <w:t>Rovar siker</w:t>
-            </w:r>
-            <w:r>
-              <w:t>telen</w:t>
-            </w:r>
-            <w:r>
-              <w:t xml:space="preserve"> mozgása</w:t>
-            </w:r>
-            <w:r>
-              <w:t xml:space="preserve"> – Nem </w:t>
+              <w:t xml:space="preserve">Rovar sikertelen mozgása – Nem </w:t>
             </w:r>
             <w:proofErr w:type="spellStart"/>
             <w:r>
@@ -2195,12 +2326,28 @@
               <w:t xml:space="preserve"> =</w:t>
             </w:r>
             <w:proofErr w:type="spellStart"/>
+            <w:proofErr w:type="gramStart"/>
             <w:r>
               <w:t>move</w:t>
             </w:r>
             <w:proofErr w:type="spellEnd"/>
             <w:r>
-              <w:t xml:space="preserve">(B) =&gt; I: </w:t>
+              <w:t>(</w:t>
+            </w:r>
+            <w:proofErr w:type="gramEnd"/>
+            <w:r>
+              <w:t>B</w:t>
+            </w:r>
+            <w:r>
+              <w:t xml:space="preserve">: </w:t>
+            </w:r>
+            <w:proofErr w:type="spellStart"/>
+            <w:r>
+              <w:t>FertileTecton</w:t>
+            </w:r>
+            <w:proofErr w:type="spellEnd"/>
+            <w:r>
+              <w:t xml:space="preserve">) =&gt; I: </w:t>
             </w:r>
             <w:proofErr w:type="spellStart"/>
             <w:r>
@@ -2253,7 +2400,25 @@
               <w:rPr>
                 <w:lang w:val="en-US"/>
               </w:rPr>
-              <w:t xml:space="preserve">I, A) =&gt; B: </w:t>
+              <w:t>I</w:t>
+            </w:r>
+            <w:r>
+              <w:rPr>
+                <w:lang w:val="en-US"/>
+              </w:rPr>
+              <w:t>: Insect</w:t>
+            </w:r>
+            <w:r>
+              <w:rPr>
+                <w:lang w:val="en-US"/>
+              </w:rPr>
+              <w:t>, A</w:t>
+            </w:r>
+            <w:r>
+              <w:rPr>
+                <w:lang w:val="en-US"/>
+              </w:rPr>
+              <w:t xml:space="preserve">: </w:t>
             </w:r>
             <w:proofErr w:type="spellStart"/>
             <w:r>
@@ -2263,6 +2428,20 @@
               <w:t>FertileTecton</w:t>
             </w:r>
             <w:proofErr w:type="spellEnd"/>
+            <w:r>
+              <w:rPr>
+                <w:lang w:val="en-US"/>
+              </w:rPr>
+              <w:t xml:space="preserve">) =&gt; B: </w:t>
+            </w:r>
+            <w:proofErr w:type="spellStart"/>
+            <w:r>
+              <w:rPr>
+                <w:lang w:val="en-US"/>
+              </w:rPr>
+              <w:t>FertileTecton</w:t>
+            </w:r>
+            <w:proofErr w:type="spellEnd"/>
           </w:p>
           <w:p>
             <w:pPr>
@@ -2295,7 +2474,27 @@
               <w:rPr>
                 <w:lang w:val="en-US"/>
               </w:rPr>
-              <w:t xml:space="preserve"> =distance(B) =&gt; A: </w:t>
+              <w:t xml:space="preserve"> =</w:t>
+            </w:r>
+            <w:proofErr w:type="gramStart"/>
+            <w:r>
+              <w:rPr>
+                <w:lang w:val="en-US"/>
+              </w:rPr>
+              <w:t>distance(</w:t>
+            </w:r>
+            <w:proofErr w:type="gramEnd"/>
+            <w:r>
+              <w:rPr>
+                <w:lang w:val="en-US"/>
+              </w:rPr>
+              <w:t>B</w:t>
+            </w:r>
+            <w:r>
+              <w:rPr>
+                <w:lang w:val="en-US"/>
+              </w:rPr>
+              <w:t xml:space="preserve">: </w:t>
             </w:r>
             <w:proofErr w:type="spellStart"/>
             <w:r>
@@ -2309,6 +2508,20 @@
               <w:rPr>
                 <w:lang w:val="en-US"/>
               </w:rPr>
+              <w:t xml:space="preserve">) =&gt; A: </w:t>
+            </w:r>
+            <w:proofErr w:type="spellStart"/>
+            <w:r>
+              <w:rPr>
+                <w:lang w:val="en-US"/>
+              </w:rPr>
+              <w:t>FertileTecton</w:t>
+            </w:r>
+            <w:proofErr w:type="spellEnd"/>
+            <w:r>
+              <w:rPr>
+                <w:lang w:val="en-US"/>
+              </w:rPr>
               <w:t xml:space="preserve"> &lt;= </w:t>
             </w:r>
             <w:proofErr w:type="spellStart"/>
@@ -2326,7 +2539,6 @@
               <w:t>: int =</w:t>
             </w:r>
             <w:proofErr w:type="spellStart"/>
-            <w:proofErr w:type="gramStart"/>
             <w:r>
               <w:rPr>
                 <w:lang w:val="en-US"/>
@@ -2334,7 +2546,6 @@
               <w:t>B:FertileTecton</w:t>
             </w:r>
             <w:proofErr w:type="spellEnd"/>
-            <w:proofErr w:type="gramEnd"/>
           </w:p>
         </w:tc>
       </w:tr>
@@ -2400,10 +2611,7 @@
           </w:tcPr>
           <w:p>
             <w:r>
-              <w:t>Rovar sikertelen mozgása – N</w:t>
-            </w:r>
-            <w:r>
-              <w:t xml:space="preserve">incs </w:t>
+              <w:t xml:space="preserve">Rovar sikertelen mozgása – Nincs </w:t>
             </w:r>
             <w:proofErr w:type="spellStart"/>
             <w:r>
@@ -2415,13 +2623,7 @@
             </w:r>
             <w:proofErr w:type="spellStart"/>
             <w:r>
-              <w:t>cél</w:t>
-            </w:r>
-            <w:r>
-              <w:t>tektono</w:t>
-            </w:r>
-            <w:r>
-              <w:t>n</w:t>
+              <w:t>céltektonon</w:t>
             </w:r>
             <w:proofErr w:type="spellEnd"/>
           </w:p>
@@ -2657,10 +2859,7 @@
             </w:r>
             <w:proofErr w:type="spellEnd"/>
             <w:r>
-              <w:t>, ezek szomszédok</w:t>
-            </w:r>
-            <w:r>
-              <w:t xml:space="preserve">. A </w:t>
+              <w:t xml:space="preserve">, ezek szomszédok. A </w:t>
             </w:r>
             <w:proofErr w:type="spellStart"/>
             <w:r>
@@ -2905,12 +3104,28 @@
               <w:t xml:space="preserve"> =</w:t>
             </w:r>
             <w:proofErr w:type="spellStart"/>
+            <w:proofErr w:type="gramStart"/>
             <w:r>
               <w:t>move</w:t>
             </w:r>
             <w:proofErr w:type="spellEnd"/>
             <w:r>
-              <w:t xml:space="preserve">(B) =&gt; I: </w:t>
+              <w:t>(</w:t>
+            </w:r>
+            <w:proofErr w:type="gramEnd"/>
+            <w:r>
+              <w:t>B</w:t>
+            </w:r>
+            <w:r>
+              <w:t xml:space="preserve">: </w:t>
+            </w:r>
+            <w:proofErr w:type="spellStart"/>
+            <w:r>
+              <w:t>FertileTecton</w:t>
+            </w:r>
+            <w:proofErr w:type="spellEnd"/>
+            <w:r>
+              <w:t xml:space="preserve">) =&gt; I: </w:t>
             </w:r>
             <w:proofErr w:type="spellStart"/>
             <w:r>
@@ -2963,7 +3178,25 @@
               <w:rPr>
                 <w:lang w:val="en-US"/>
               </w:rPr>
-              <w:t xml:space="preserve">I, A) =&gt; B: </w:t>
+              <w:t>I</w:t>
+            </w:r>
+            <w:r>
+              <w:rPr>
+                <w:lang w:val="en-US"/>
+              </w:rPr>
+              <w:t>: Insect</w:t>
+            </w:r>
+            <w:r>
+              <w:rPr>
+                <w:lang w:val="en-US"/>
+              </w:rPr>
+              <w:t>, A</w:t>
+            </w:r>
+            <w:r>
+              <w:rPr>
+                <w:lang w:val="en-US"/>
+              </w:rPr>
+              <w:t xml:space="preserve">: </w:t>
             </w:r>
             <w:proofErr w:type="spellStart"/>
             <w:r>
@@ -2973,6 +3206,20 @@
               <w:t>FertileTecton</w:t>
             </w:r>
             <w:proofErr w:type="spellEnd"/>
+            <w:r>
+              <w:rPr>
+                <w:lang w:val="en-US"/>
+              </w:rPr>
+              <w:t xml:space="preserve">) =&gt; B: </w:t>
+            </w:r>
+            <w:proofErr w:type="spellStart"/>
+            <w:r>
+              <w:rPr>
+                <w:lang w:val="en-US"/>
+              </w:rPr>
+              <w:t>FertileTecton</w:t>
+            </w:r>
+            <w:proofErr w:type="spellEnd"/>
           </w:p>
           <w:p>
             <w:pPr>
@@ -3005,7 +3252,27 @@
               <w:rPr>
                 <w:lang w:val="en-US"/>
               </w:rPr>
-              <w:t xml:space="preserve"> =distance(B) =&gt; A: </w:t>
+              <w:t xml:space="preserve"> =</w:t>
+            </w:r>
+            <w:proofErr w:type="gramStart"/>
+            <w:r>
+              <w:rPr>
+                <w:lang w:val="en-US"/>
+              </w:rPr>
+              <w:t>distance(</w:t>
+            </w:r>
+            <w:proofErr w:type="gramEnd"/>
+            <w:r>
+              <w:rPr>
+                <w:lang w:val="en-US"/>
+              </w:rPr>
+              <w:t>B</w:t>
+            </w:r>
+            <w:r>
+              <w:rPr>
+                <w:lang w:val="en-US"/>
+              </w:rPr>
+              <w:t xml:space="preserve">: </w:t>
             </w:r>
             <w:proofErr w:type="spellStart"/>
             <w:r>
@@ -3019,6 +3286,20 @@
               <w:rPr>
                 <w:lang w:val="en-US"/>
               </w:rPr>
+              <w:t xml:space="preserve">) =&gt; A: </w:t>
+            </w:r>
+            <w:proofErr w:type="spellStart"/>
+            <w:r>
+              <w:rPr>
+                <w:lang w:val="en-US"/>
+              </w:rPr>
+              <w:t>FertileTecton</w:t>
+            </w:r>
+            <w:proofErr w:type="spellEnd"/>
+            <w:r>
+              <w:rPr>
+                <w:lang w:val="en-US"/>
+              </w:rPr>
               <w:t xml:space="preserve"> &lt;= </w:t>
             </w:r>
             <w:proofErr w:type="spellStart"/>
@@ -3036,7 +3317,6 @@
               <w:t>: int =</w:t>
             </w:r>
             <w:proofErr w:type="spellStart"/>
-            <w:proofErr w:type="gramStart"/>
             <w:r>
               <w:rPr>
                 <w:lang w:val="en-US"/>
@@ -3044,7 +3324,6 @@
               <w:t>B:FertileTecton</w:t>
             </w:r>
             <w:proofErr w:type="spellEnd"/>
-            <w:proofErr w:type="gramEnd"/>
           </w:p>
         </w:tc>
       </w:tr>
@@ -4761,12 +5040,28 @@
               <w:t xml:space="preserve"> =</w:t>
             </w:r>
             <w:proofErr w:type="spellStart"/>
+            <w:proofErr w:type="gramStart"/>
             <w:r>
               <w:t>addOccupant</w:t>
             </w:r>
             <w:proofErr w:type="spellEnd"/>
             <w:r>
-              <w:t xml:space="preserve">(I) =&gt; B: </w:t>
+              <w:t>(</w:t>
+            </w:r>
+            <w:proofErr w:type="gramEnd"/>
+            <w:r>
+              <w:t>I</w:t>
+            </w:r>
+            <w:r>
+              <w:t xml:space="preserve">: </w:t>
+            </w:r>
+            <w:proofErr w:type="spellStart"/>
+            <w:r>
+              <w:t>Insect</w:t>
+            </w:r>
+            <w:proofErr w:type="spellEnd"/>
+            <w:r>
+              <w:t xml:space="preserve">) =&gt; B: </w:t>
             </w:r>
             <w:proofErr w:type="spellStart"/>
             <w:r>
@@ -5332,6 +5627,7 @@
               <w:t xml:space="preserve"> =</w:t>
             </w:r>
             <w:proofErr w:type="spellStart"/>
+            <w:proofErr w:type="gramStart"/>
             <w:r>
               <w:rPr>
                 <w:lang w:val="en-US"/>
@@ -5343,7 +5639,34 @@
               <w:rPr>
                 <w:lang w:val="en-US"/>
               </w:rPr>
-              <w:t xml:space="preserve">(B) =&gt; MB: </w:t>
+              <w:t>(</w:t>
+            </w:r>
+            <w:proofErr w:type="gramEnd"/>
+            <w:r>
+              <w:rPr>
+                <w:lang w:val="en-US"/>
+              </w:rPr>
+              <w:t>B</w:t>
+            </w:r>
+            <w:r>
+              <w:rPr>
+                <w:lang w:val="en-US"/>
+              </w:rPr>
+              <w:t xml:space="preserve">: </w:t>
+            </w:r>
+            <w:proofErr w:type="spellStart"/>
+            <w:r>
+              <w:rPr>
+                <w:lang w:val="en-US"/>
+              </w:rPr>
+              <w:t>FertileTecton</w:t>
+            </w:r>
+            <w:proofErr w:type="spellEnd"/>
+            <w:r>
+              <w:rPr>
+                <w:lang w:val="en-US"/>
+              </w:rPr>
+              <w:t xml:space="preserve">) =&gt; MB: </w:t>
             </w:r>
             <w:proofErr w:type="spellStart"/>
             <w:r>
@@ -5385,7 +5708,41 @@
               <w:rPr>
                 <w:lang w:val="en-US"/>
               </w:rPr>
-              <w:t xml:space="preserve"> =distance(B) =&gt; A: </w:t>
+              <w:t xml:space="preserve"> =</w:t>
+            </w:r>
+            <w:proofErr w:type="gramStart"/>
+            <w:r>
+              <w:rPr>
+                <w:lang w:val="en-US"/>
+              </w:rPr>
+              <w:t>distance(</w:t>
+            </w:r>
+            <w:proofErr w:type="gramEnd"/>
+            <w:r>
+              <w:rPr>
+                <w:lang w:val="en-US"/>
+              </w:rPr>
+              <w:t>B</w:t>
+            </w:r>
+            <w:r>
+              <w:rPr>
+                <w:lang w:val="en-US"/>
+              </w:rPr>
+              <w:t xml:space="preserve">: </w:t>
+            </w:r>
+            <w:proofErr w:type="spellStart"/>
+            <w:r>
+              <w:rPr>
+                <w:lang w:val="en-US"/>
+              </w:rPr>
+              <w:t>FertileTecton</w:t>
+            </w:r>
+            <w:proofErr w:type="spellEnd"/>
+            <w:r>
+              <w:rPr>
+                <w:lang w:val="en-US"/>
+              </w:rPr>
+              <w:t xml:space="preserve">) =&gt; A: </w:t>
             </w:r>
             <w:proofErr w:type="spellStart"/>
             <w:r>
@@ -5537,16 +5894,7 @@
           </w:tcPr>
           <w:p>
             <w:r>
-              <w:t xml:space="preserve">Gombatest sikeres Spóra kilövés </w:t>
-            </w:r>
-            <w:r>
-              <w:t>s</w:t>
-            </w:r>
-            <w:r>
-              <w:t>zomszéd</w:t>
-            </w:r>
-            <w:r>
-              <w:t xml:space="preserve"> szomszédjára</w:t>
+              <w:t>Gombatest sikeres Spóra kilövés szomszéd szomszédjára</w:t>
             </w:r>
           </w:p>
         </w:tc>
@@ -5593,19 +5941,7 @@
             </w:r>
             <w:proofErr w:type="spellEnd"/>
             <w:r>
-              <w:t xml:space="preserve"> MB gombatest, </w:t>
-            </w:r>
-            <w:r>
-              <w:t>C</w:t>
-            </w:r>
-            <w:r>
-              <w:t xml:space="preserve"> A</w:t>
-            </w:r>
-            <w:r>
-              <w:t xml:space="preserve"> szomszédjával</w:t>
-            </w:r>
-            <w:r>
-              <w:t xml:space="preserve"> szomszédos </w:t>
+              <w:t xml:space="preserve"> MB gombatest, C A szomszédjával szomszédos </w:t>
             </w:r>
             <w:proofErr w:type="spellStart"/>
             <w:r>
@@ -5825,19 +6161,7 @@
               <w:rPr>
                 <w:lang w:val="en-US"/>
               </w:rPr>
-              <w:t>(</w:t>
-            </w:r>
-            <w:r>
-              <w:rPr>
-                <w:lang w:val="en-US"/>
-              </w:rPr>
-              <w:t>C</w:t>
-            </w:r>
-            <w:r>
-              <w:rPr>
-                <w:lang w:val="en-US"/>
-              </w:rPr>
-              <w:t>)</w:t>
+              <w:t>(C)</w:t>
             </w:r>
           </w:p>
         </w:tc>
@@ -5923,13 +6247,7 @@
             </w:r>
             <w:proofErr w:type="gramEnd"/>
             <w:r>
-              <w:t xml:space="preserve"> hogy lője ki spóráit </w:t>
-            </w:r>
-            <w:r>
-              <w:t>C</w:t>
-            </w:r>
-            <w:r>
-              <w:t>-re</w:t>
+              <w:t xml:space="preserve"> hogy lője ki spóráit C-re</w:t>
             </w:r>
           </w:p>
           <w:p>
@@ -5949,13 +6267,7 @@
             </w:r>
             <w:proofErr w:type="gramEnd"/>
             <w:r>
-              <w:t xml:space="preserve"> hogy </w:t>
-            </w:r>
-            <w:r>
-              <w:t xml:space="preserve">C </w:t>
-            </w:r>
-            <w:r>
-              <w:t>milyen messze van tőle</w:t>
+              <w:t xml:space="preserve"> hogy C milyen messze van tőle</w:t>
             </w:r>
           </w:p>
           <w:p>
@@ -5985,13 +6297,7 @@
             </w:pPr>
             <w:r>
               <w:lastRenderedPageBreak/>
-              <w:t xml:space="preserve">Tud oda lőni, szóval </w:t>
-            </w:r>
-            <w:r>
-              <w:t>C</w:t>
-            </w:r>
-            <w:r>
-              <w:t xml:space="preserve"> jelet kap </w:t>
+              <w:t xml:space="preserve">Tud oda lőni, szóval C jelet kap </w:t>
             </w:r>
             <w:proofErr w:type="spellStart"/>
             <w:r>
@@ -6048,6 +6354,7 @@
               <w:t xml:space="preserve"> =</w:t>
             </w:r>
             <w:proofErr w:type="spellStart"/>
+            <w:proofErr w:type="gramStart"/>
             <w:r>
               <w:rPr>
                 <w:lang w:val="en-US"/>
@@ -6061,6 +6368,7 @@
               </w:rPr>
               <w:t>(</w:t>
             </w:r>
+            <w:proofErr w:type="gramEnd"/>
             <w:r>
               <w:rPr>
                 <w:lang w:val="en-US"/>
@@ -6071,6 +6379,20 @@
               <w:rPr>
                 <w:lang w:val="en-US"/>
               </w:rPr>
+              <w:t xml:space="preserve">: </w:t>
+            </w:r>
+            <w:proofErr w:type="spellStart"/>
+            <w:r>
+              <w:rPr>
+                <w:lang w:val="en-US"/>
+              </w:rPr>
+              <w:t>FertileTecton</w:t>
+            </w:r>
+            <w:proofErr w:type="spellEnd"/>
+            <w:r>
+              <w:rPr>
+                <w:lang w:val="en-US"/>
+              </w:rPr>
               <w:t xml:space="preserve">) =&gt; MB: </w:t>
             </w:r>
             <w:proofErr w:type="spellStart"/>
@@ -6113,8 +6435,16 @@
               <w:rPr>
                 <w:lang w:val="en-US"/>
               </w:rPr>
-              <w:t xml:space="preserve"> =distance(</w:t>
-            </w:r>
+              <w:t xml:space="preserve"> =</w:t>
+            </w:r>
+            <w:proofErr w:type="gramStart"/>
+            <w:r>
+              <w:rPr>
+                <w:lang w:val="en-US"/>
+              </w:rPr>
+              <w:t>distance(</w:t>
+            </w:r>
+            <w:proofErr w:type="gramEnd"/>
             <w:r>
               <w:rPr>
                 <w:lang w:val="en-US"/>
@@ -6125,6 +6455,20 @@
               <w:rPr>
                 <w:lang w:val="en-US"/>
               </w:rPr>
+              <w:t xml:space="preserve">: </w:t>
+            </w:r>
+            <w:proofErr w:type="spellStart"/>
+            <w:r>
+              <w:rPr>
+                <w:lang w:val="en-US"/>
+              </w:rPr>
+              <w:t>FertileTecton</w:t>
+            </w:r>
+            <w:proofErr w:type="spellEnd"/>
+            <w:r>
+              <w:rPr>
+                <w:lang w:val="en-US"/>
+              </w:rPr>
               <w:t xml:space="preserve">) =&gt; A: </w:t>
             </w:r>
             <w:proofErr w:type="spellStart"/>
@@ -6202,32 +6546,14 @@
               <w:rPr>
                 <w:lang w:val="en-US"/>
               </w:rPr>
-              <w:t xml:space="preserve">) =&gt; </w:t>
-            </w:r>
-            <w:r>
-              <w:rPr>
-                <w:lang w:val="en-US"/>
-              </w:rPr>
-              <w:t>C</w:t>
-            </w:r>
-            <w:r>
-              <w:rPr>
-                <w:lang w:val="en-US"/>
-              </w:rPr>
-              <w:t xml:space="preserve">: </w:t>
-            </w:r>
-            <w:proofErr w:type="spellStart"/>
-            <w:r>
-              <w:rPr>
-                <w:lang w:val="en-US"/>
-              </w:rPr>
-              <w:t>FertileTecto</w:t>
-            </w:r>
-            <w:r>
-              <w:rPr>
-                <w:lang w:val="en-US"/>
-              </w:rPr>
-              <w:t>n</w:t>
+              <w:t xml:space="preserve">) =&gt; C: </w:t>
+            </w:r>
+            <w:proofErr w:type="spellStart"/>
+            <w:r>
+              <w:rPr>
+                <w:lang w:val="en-US"/>
+              </w:rPr>
+              <w:t>FertileTecton</w:t>
             </w:r>
             <w:proofErr w:type="spellEnd"/>
           </w:p>
@@ -6295,22 +6621,7 @@
           </w:tcPr>
           <w:p>
             <w:r>
-              <w:t>Gombatest sikeres</w:t>
-            </w:r>
-            <w:r>
-              <w:t>telen</w:t>
-            </w:r>
-            <w:r>
-              <w:t xml:space="preserve"> Spóra kilövés </w:t>
-            </w:r>
-            <w:r>
-              <w:t>s</w:t>
-            </w:r>
-            <w:r>
-              <w:t>zomszéd</w:t>
-            </w:r>
-            <w:r>
-              <w:t xml:space="preserve"> szomszédjára</w:t>
+              <w:t>Gombatest sikerestelen Spóra kilövés szomszéd szomszédjára</w:t>
             </w:r>
           </w:p>
         </w:tc>
@@ -6357,26 +6668,11 @@
             </w:r>
             <w:proofErr w:type="spellEnd"/>
             <w:r>
-              <w:t xml:space="preserve"> MB gombatest, </w:t>
-            </w:r>
-            <w:r>
-              <w:t>C</w:t>
-            </w:r>
-            <w:r>
-              <w:t xml:space="preserve"> A</w:t>
-            </w:r>
-            <w:r>
-              <w:t xml:space="preserve"> szomszédjával</w:t>
-            </w:r>
-            <w:r>
-              <w:t xml:space="preserve"> szomszédos </w:t>
-            </w:r>
-            <w:proofErr w:type="spellStart"/>
-            <w:r>
-              <w:t>tectonr</w:t>
-            </w:r>
-            <w:r>
-              <w:t>a</w:t>
+              <w:t xml:space="preserve"> MB gombatest, C A szomszédjával szomszédos </w:t>
+            </w:r>
+            <w:proofErr w:type="spellStart"/>
+            <w:r>
+              <w:t>tectonra</w:t>
             </w:r>
             <w:proofErr w:type="spellEnd"/>
             <w:r>
@@ -6584,19 +6880,7 @@
               <w:rPr>
                 <w:lang w:val="en-US"/>
               </w:rPr>
-              <w:t>(</w:t>
-            </w:r>
-            <w:r>
-              <w:rPr>
-                <w:lang w:val="en-US"/>
-              </w:rPr>
-              <w:t>C</w:t>
-            </w:r>
-            <w:r>
-              <w:rPr>
-                <w:lang w:val="en-US"/>
-              </w:rPr>
-              <w:t>)</w:t>
+              <w:t>(C)</w:t>
             </w:r>
           </w:p>
         </w:tc>
@@ -6682,13 +6966,7 @@
             </w:r>
             <w:proofErr w:type="gramEnd"/>
             <w:r>
-              <w:t xml:space="preserve"> hogy lője ki spóráit </w:t>
-            </w:r>
-            <w:r>
-              <w:t>C</w:t>
-            </w:r>
-            <w:r>
-              <w:t>-re</w:t>
+              <w:t xml:space="preserve"> hogy lője ki spóráit C-re</w:t>
             </w:r>
           </w:p>
           <w:p>
@@ -6708,13 +6986,7 @@
             </w:r>
             <w:proofErr w:type="gramEnd"/>
             <w:r>
-              <w:t xml:space="preserve"> hogy </w:t>
-            </w:r>
-            <w:r>
-              <w:t>C</w:t>
-            </w:r>
-            <w:r>
-              <w:t xml:space="preserve"> milyen messze van tőle</w:t>
+              <w:t xml:space="preserve"> hogy C milyen messze van tőle</w:t>
             </w:r>
           </w:p>
           <w:p>
@@ -6792,6 +7064,7 @@
               <w:t xml:space="preserve"> =</w:t>
             </w:r>
             <w:proofErr w:type="spellStart"/>
+            <w:proofErr w:type="gramStart"/>
             <w:r>
               <w:rPr>
                 <w:lang w:val="en-US"/>
@@ -6805,6 +7078,7 @@
               </w:rPr>
               <w:t>(</w:t>
             </w:r>
+            <w:proofErr w:type="gramEnd"/>
             <w:r>
               <w:rPr>
                 <w:lang w:val="en-US"/>
@@ -6815,6 +7089,20 @@
               <w:rPr>
                 <w:lang w:val="en-US"/>
               </w:rPr>
+              <w:t xml:space="preserve">: </w:t>
+            </w:r>
+            <w:proofErr w:type="spellStart"/>
+            <w:r>
+              <w:rPr>
+                <w:lang w:val="en-US"/>
+              </w:rPr>
+              <w:t>FertileTecton</w:t>
+            </w:r>
+            <w:proofErr w:type="spellEnd"/>
+            <w:r>
+              <w:rPr>
+                <w:lang w:val="en-US"/>
+              </w:rPr>
               <w:t xml:space="preserve">) =&gt; MB: </w:t>
             </w:r>
             <w:proofErr w:type="spellStart"/>
@@ -6857,14 +7145,36 @@
               <w:rPr>
                 <w:lang w:val="en-US"/>
               </w:rPr>
-              <w:t xml:space="preserve"> =distance(</w:t>
-            </w:r>
+              <w:t xml:space="preserve"> =</w:t>
+            </w:r>
+            <w:proofErr w:type="gramStart"/>
+            <w:r>
+              <w:rPr>
+                <w:lang w:val="en-US"/>
+              </w:rPr>
+              <w:t>distance(</w:t>
+            </w:r>
+            <w:proofErr w:type="gramEnd"/>
             <w:r>
               <w:rPr>
                 <w:lang w:val="en-US"/>
               </w:rPr>
               <w:t>C</w:t>
             </w:r>
+            <w:r>
+              <w:rPr>
+                <w:lang w:val="en-US"/>
+              </w:rPr>
+              <w:t xml:space="preserve">: </w:t>
+            </w:r>
+            <w:proofErr w:type="spellStart"/>
+            <w:r>
+              <w:rPr>
+                <w:lang w:val="en-US"/>
+              </w:rPr>
+              <w:t>FertileTecton</w:t>
+            </w:r>
+            <w:proofErr w:type="spellEnd"/>
             <w:r>
               <w:rPr>
                 <w:lang w:val="en-US"/>
@@ -6972,10 +7282,7 @@
           </w:tcPr>
           <w:p>
             <w:r>
-              <w:t xml:space="preserve">Gombatest sikerestelen Spóra kilövés </w:t>
-            </w:r>
-            <w:r>
-              <w:t>nagyobb távolságra</w:t>
+              <w:t>Gombatest sikerestelen Spóra kilövés nagyobb távolságra</w:t>
             </w:r>
           </w:p>
         </w:tc>
@@ -7022,30 +7329,15 @@
             </w:r>
             <w:proofErr w:type="spellEnd"/>
             <w:r>
-              <w:t xml:space="preserve"> MB gombatest, </w:t>
-            </w:r>
-            <w:r>
-              <w:t>D-</w:t>
+              <w:t xml:space="preserve"> MB gombatest, D-</w:t>
             </w:r>
             <w:proofErr w:type="gramStart"/>
             <w:r>
-              <w:t>re</w:t>
-            </w:r>
-            <w:r>
-              <w:t xml:space="preserve"> </w:t>
-            </w:r>
-            <w:r>
-              <w:t>,</w:t>
+              <w:t>re ,</w:t>
             </w:r>
             <w:proofErr w:type="gramEnd"/>
             <w:r>
-              <w:t xml:space="preserve"> azaz </w:t>
-            </w:r>
-            <w:r>
-              <w:t>A</w:t>
-            </w:r>
-            <w:r>
-              <w:t>-</w:t>
+              <w:t xml:space="preserve"> azaz A-</w:t>
             </w:r>
             <w:proofErr w:type="spellStart"/>
             <w:r>
@@ -7061,10 +7353,7 @@
             </w:r>
             <w:proofErr w:type="spellEnd"/>
             <w:r>
-              <w:t xml:space="preserve"> kilőné spóráit, de nem tudja, mert </w:t>
-            </w:r>
-            <w:r>
-              <w:t>túl messze van</w:t>
+              <w:t xml:space="preserve"> kilőné spóráit, de nem tudja, mert túl messze van</w:t>
             </w:r>
           </w:p>
         </w:tc>
@@ -7268,19 +7557,7 @@
               <w:rPr>
                 <w:lang w:val="en-US"/>
               </w:rPr>
-              <w:t>(</w:t>
-            </w:r>
-            <w:r>
-              <w:rPr>
-                <w:lang w:val="en-US"/>
-              </w:rPr>
-              <w:t>D</w:t>
-            </w:r>
-            <w:r>
-              <w:rPr>
-                <w:lang w:val="en-US"/>
-              </w:rPr>
-              <w:t>)</w:t>
+              <w:t>(D)</w:t>
             </w:r>
           </w:p>
         </w:tc>
@@ -7366,13 +7643,7 @@
             </w:r>
             <w:proofErr w:type="gramEnd"/>
             <w:r>
-              <w:t xml:space="preserve"> hogy lője ki spóráit </w:t>
-            </w:r>
-            <w:r>
-              <w:t>D</w:t>
-            </w:r>
-            <w:r>
-              <w:t>-re</w:t>
+              <w:t xml:space="preserve"> hogy lője ki spóráit D-re</w:t>
             </w:r>
           </w:p>
           <w:p>
@@ -7392,13 +7663,7 @@
             </w:r>
             <w:proofErr w:type="gramEnd"/>
             <w:r>
-              <w:t xml:space="preserve"> hogy </w:t>
-            </w:r>
-            <w:r>
-              <w:t>D</w:t>
-            </w:r>
-            <w:r>
-              <w:t xml:space="preserve"> milyen messze van tőle</w:t>
+              <w:t xml:space="preserve"> hogy D milyen messze van tőle</w:t>
             </w:r>
           </w:p>
           <w:p>
@@ -7428,10 +7693,7 @@
             </w:pPr>
             <w:r>
               <w:lastRenderedPageBreak/>
-              <w:t xml:space="preserve">Nem tud oda lőni, mert </w:t>
-            </w:r>
-            <w:r>
-              <w:t>túl messze van</w:t>
+              <w:t>Nem tud oda lőni, mert túl messze van</w:t>
             </w:r>
           </w:p>
           <w:p/>
@@ -7480,6 +7742,7 @@
               <w:t xml:space="preserve"> =</w:t>
             </w:r>
             <w:proofErr w:type="spellStart"/>
+            <w:proofErr w:type="gramStart"/>
             <w:r>
               <w:rPr>
                 <w:lang w:val="en-US"/>
@@ -7493,6 +7756,7 @@
               </w:rPr>
               <w:t>(</w:t>
             </w:r>
+            <w:proofErr w:type="gramEnd"/>
             <w:r>
               <w:rPr>
                 <w:lang w:val="en-US"/>
@@ -7503,6 +7767,20 @@
               <w:rPr>
                 <w:lang w:val="en-US"/>
               </w:rPr>
+              <w:t xml:space="preserve">: </w:t>
+            </w:r>
+            <w:proofErr w:type="spellStart"/>
+            <w:r>
+              <w:rPr>
+                <w:lang w:val="en-US"/>
+              </w:rPr>
+              <w:t>FertileTecton</w:t>
+            </w:r>
+            <w:proofErr w:type="spellEnd"/>
+            <w:r>
+              <w:rPr>
+                <w:lang w:val="en-US"/>
+              </w:rPr>
               <w:t xml:space="preserve">) =&gt; MB: </w:t>
             </w:r>
             <w:proofErr w:type="spellStart"/>
@@ -7545,14 +7823,36 @@
               <w:rPr>
                 <w:lang w:val="en-US"/>
               </w:rPr>
-              <w:t xml:space="preserve"> =distance(</w:t>
-            </w:r>
+              <w:t xml:space="preserve"> =</w:t>
+            </w:r>
+            <w:proofErr w:type="gramStart"/>
+            <w:r>
+              <w:rPr>
+                <w:lang w:val="en-US"/>
+              </w:rPr>
+              <w:t>distance(</w:t>
+            </w:r>
+            <w:proofErr w:type="gramEnd"/>
             <w:r>
               <w:rPr>
                 <w:lang w:val="en-US"/>
               </w:rPr>
               <w:t>D</w:t>
             </w:r>
+            <w:r>
+              <w:rPr>
+                <w:lang w:val="en-US"/>
+              </w:rPr>
+              <w:t xml:space="preserve">: </w:t>
+            </w:r>
+            <w:proofErr w:type="spellStart"/>
+            <w:r>
+              <w:rPr>
+                <w:lang w:val="en-US"/>
+              </w:rPr>
+              <w:t>FertileTecton</w:t>
+            </w:r>
+            <w:proofErr w:type="spellEnd"/>
             <w:r>
               <w:rPr>
                 <w:lang w:val="en-US"/>

</xml_diff>

<commit_message>
Komm&Seq aktualizálva, áttéve a 6. folderbe
</commit_message>
<xml_diff>
--- a/5_szkeleton_terv/templ_05_BJ.docx
+++ b/5_szkeleton_terv/templ_05_BJ.docx
@@ -1645,16 +1645,14 @@
               <w:rPr>
                 <w:lang w:val="en-US"/>
               </w:rPr>
-              <w:t xml:space="preserve">&lt;= </w:t>
-            </w:r>
-            <w:proofErr w:type="spellStart"/>
-            <w:r>
-              <w:rPr>
-                <w:lang w:val="en-US"/>
-              </w:rPr>
-              <w:t>dist</w:t>
-            </w:r>
-            <w:proofErr w:type="spellEnd"/>
+              <w:t>&lt;= dist</w:t>
+            </w:r>
+            <w:r>
+              <w:rPr>
+                <w:lang w:val="en-US"/>
+              </w:rPr>
+              <w:t>ance</w:t>
+            </w:r>
             <w:r>
               <w:rPr>
                 <w:lang w:val="en-US"/>
@@ -2578,16 +2576,14 @@
               <w:rPr>
                 <w:lang w:val="en-US"/>
               </w:rPr>
-              <w:t xml:space="preserve">&lt;= </w:t>
-            </w:r>
-            <w:proofErr w:type="spellStart"/>
-            <w:r>
-              <w:rPr>
-                <w:lang w:val="en-US"/>
-              </w:rPr>
-              <w:t>dist</w:t>
-            </w:r>
-            <w:proofErr w:type="spellEnd"/>
+              <w:t>&lt;= dist</w:t>
+            </w:r>
+            <w:r>
+              <w:rPr>
+                <w:lang w:val="en-US"/>
+              </w:rPr>
+              <w:t>ance</w:t>
+            </w:r>
             <w:r>
               <w:rPr>
                 <w:lang w:val="en-US"/>
@@ -3393,16 +3389,14 @@
               <w:rPr>
                 <w:lang w:val="en-US"/>
               </w:rPr>
-              <w:t xml:space="preserve">&lt;= </w:t>
-            </w:r>
-            <w:proofErr w:type="spellStart"/>
-            <w:r>
-              <w:rPr>
-                <w:lang w:val="en-US"/>
-              </w:rPr>
-              <w:t>dist</w:t>
-            </w:r>
-            <w:proofErr w:type="spellEnd"/>
+              <w:t>&lt;= dist</w:t>
+            </w:r>
+            <w:r>
+              <w:rPr>
+                <w:lang w:val="en-US"/>
+              </w:rPr>
+              <w:t>ance</w:t>
+            </w:r>
             <w:r>
               <w:rPr>
                 <w:lang w:val="en-US"/>

</xml_diff>